<commit_message>
Erro no relatório corrigido
</commit_message>
<xml_diff>
--- a/docs/PLOG-TP1-RI-GRUPO.docx
+++ b/docs/PLOG-TP1-RI-GRUPO.docx
@@ -1859,12 +1859,60 @@
         <w:t xml:space="preserve"> </w:t>
       </w:r>
       <w:r>
-        <w:t>Esta regra impede empates. O jogo termina em qualquer uma da situação seguinte:</w:t>
-      </w:r>
-    </w:p>
-    <w:p>
+        <w:t xml:space="preserve">Esta regra impede empates. O jogo termina em qualquer uma </w:t>
+      </w:r>
+      <w:r>
+        <w:t>das seguintes situações</w:t>
+      </w:r>
       <w:bookmarkStart w:id="1" w:name="_GoBack"/>
       <w:bookmarkEnd w:id="1"/>
+      <w:r>
+        <w:t>:</w:t>
+      </w:r>
+    </w:p>
+    <w:p>
+      <w:pPr>
+        <w:pStyle w:val="ListParagraph"/>
+        <w:numPr>
+          <w:ilvl w:val="0"/>
+          <w:numId w:val="16"/>
+        </w:numPr>
+      </w:pPr>
+      <w:r>
+        <w:t>Ambos os jogadores completam uma ilha ao mesmo tempo.</w:t>
+      </w:r>
+    </w:p>
+    <w:p>
+      <w:pPr>
+        <w:pStyle w:val="ListParagraph"/>
+        <w:numPr>
+          <w:ilvl w:val="0"/>
+          <w:numId w:val="16"/>
+        </w:numPr>
+      </w:pPr>
+      <w:r>
+        <w:t>Os jogadores passam em turnos consecutivos.</w:t>
+      </w:r>
+    </w:p>
+    <w:p>
+      <w:pPr>
+        <w:pStyle w:val="ListParagraph"/>
+        <w:numPr>
+          <w:ilvl w:val="0"/>
+          <w:numId w:val="16"/>
+        </w:numPr>
+      </w:pPr>
+      <w:r>
+        <w:t>Um jogador passa 4 vezes consecutivas.</w:t>
+      </w:r>
+    </w:p>
+    <w:p>
+      <w:pPr>
+        <w:ind w:left="360"/>
+      </w:pPr>
+      <w:r>
+        <w:t>Nesta situação, o jogador vencedor é aquele que tem mais peças afundadas desde que o outro jogador tenha afundado alguma peça. Numa situação improvável em que nenhuma peça tenha sido afundada, ganha o jogador que jogou primeiro.</w:t>
+      </w:r>
     </w:p>
     <w:p/>
     <w:p/>
@@ -2633,6 +2681,119 @@
     </w:lvl>
   </w:abstractNum>
   <w:abstractNum w:abstractNumId="7" w15:restartNumberingAfterBreak="0">
+    <w:nsid w:val="3104128A"/>
+    <w:multiLevelType w:val="hybridMultilevel"/>
+    <w:tmpl w:val="F1201440"/>
+    <w:lvl w:ilvl="0" w:tplc="08160001">
+      <w:start w:val="1"/>
+      <w:numFmt w:val="bullet"/>
+      <w:lvlText w:val=""/>
+      <w:lvlJc w:val="left"/>
+      <w:pPr>
+        <w:ind w:left="720" w:hanging="360"/>
+      </w:pPr>
+      <w:rPr>
+        <w:rFonts w:ascii="Symbol" w:hAnsi="Symbol" w:hint="default"/>
+      </w:rPr>
+    </w:lvl>
+    <w:lvl w:ilvl="1" w:tplc="08160003" w:tentative="1">
+      <w:start w:val="1"/>
+      <w:numFmt w:val="bullet"/>
+      <w:lvlText w:val="o"/>
+      <w:lvlJc w:val="left"/>
+      <w:pPr>
+        <w:ind w:left="1440" w:hanging="360"/>
+      </w:pPr>
+      <w:rPr>
+        <w:rFonts w:ascii="Courier New" w:hAnsi="Courier New" w:cs="Courier New" w:hint="default"/>
+      </w:rPr>
+    </w:lvl>
+    <w:lvl w:ilvl="2" w:tplc="08160005" w:tentative="1">
+      <w:start w:val="1"/>
+      <w:numFmt w:val="bullet"/>
+      <w:lvlText w:val=""/>
+      <w:lvlJc w:val="left"/>
+      <w:pPr>
+        <w:ind w:left="2160" w:hanging="360"/>
+      </w:pPr>
+      <w:rPr>
+        <w:rFonts w:ascii="Wingdings" w:hAnsi="Wingdings" w:hint="default"/>
+      </w:rPr>
+    </w:lvl>
+    <w:lvl w:ilvl="3" w:tplc="08160001" w:tentative="1">
+      <w:start w:val="1"/>
+      <w:numFmt w:val="bullet"/>
+      <w:lvlText w:val=""/>
+      <w:lvlJc w:val="left"/>
+      <w:pPr>
+        <w:ind w:left="2880" w:hanging="360"/>
+      </w:pPr>
+      <w:rPr>
+        <w:rFonts w:ascii="Symbol" w:hAnsi="Symbol" w:hint="default"/>
+      </w:rPr>
+    </w:lvl>
+    <w:lvl w:ilvl="4" w:tplc="08160003" w:tentative="1">
+      <w:start w:val="1"/>
+      <w:numFmt w:val="bullet"/>
+      <w:lvlText w:val="o"/>
+      <w:lvlJc w:val="left"/>
+      <w:pPr>
+        <w:ind w:left="3600" w:hanging="360"/>
+      </w:pPr>
+      <w:rPr>
+        <w:rFonts w:ascii="Courier New" w:hAnsi="Courier New" w:cs="Courier New" w:hint="default"/>
+      </w:rPr>
+    </w:lvl>
+    <w:lvl w:ilvl="5" w:tplc="08160005" w:tentative="1">
+      <w:start w:val="1"/>
+      <w:numFmt w:val="bullet"/>
+      <w:lvlText w:val=""/>
+      <w:lvlJc w:val="left"/>
+      <w:pPr>
+        <w:ind w:left="4320" w:hanging="360"/>
+      </w:pPr>
+      <w:rPr>
+        <w:rFonts w:ascii="Wingdings" w:hAnsi="Wingdings" w:hint="default"/>
+      </w:rPr>
+    </w:lvl>
+    <w:lvl w:ilvl="6" w:tplc="08160001" w:tentative="1">
+      <w:start w:val="1"/>
+      <w:numFmt w:val="bullet"/>
+      <w:lvlText w:val=""/>
+      <w:lvlJc w:val="left"/>
+      <w:pPr>
+        <w:ind w:left="5040" w:hanging="360"/>
+      </w:pPr>
+      <w:rPr>
+        <w:rFonts w:ascii="Symbol" w:hAnsi="Symbol" w:hint="default"/>
+      </w:rPr>
+    </w:lvl>
+    <w:lvl w:ilvl="7" w:tplc="08160003" w:tentative="1">
+      <w:start w:val="1"/>
+      <w:numFmt w:val="bullet"/>
+      <w:lvlText w:val="o"/>
+      <w:lvlJc w:val="left"/>
+      <w:pPr>
+        <w:ind w:left="5760" w:hanging="360"/>
+      </w:pPr>
+      <w:rPr>
+        <w:rFonts w:ascii="Courier New" w:hAnsi="Courier New" w:cs="Courier New" w:hint="default"/>
+      </w:rPr>
+    </w:lvl>
+    <w:lvl w:ilvl="8" w:tplc="08160005" w:tentative="1">
+      <w:start w:val="1"/>
+      <w:numFmt w:val="bullet"/>
+      <w:lvlText w:val=""/>
+      <w:lvlJc w:val="left"/>
+      <w:pPr>
+        <w:ind w:left="6480" w:hanging="360"/>
+      </w:pPr>
+      <w:rPr>
+        <w:rFonts w:ascii="Wingdings" w:hAnsi="Wingdings" w:hint="default"/>
+      </w:rPr>
+    </w:lvl>
+  </w:abstractNum>
+  <w:abstractNum w:abstractNumId="8" w15:restartNumberingAfterBreak="0">
     <w:nsid w:val="32C56AA2"/>
     <w:multiLevelType w:val="hybridMultilevel"/>
     <w:tmpl w:val="F86E34AC"/>
@@ -2745,7 +2906,7 @@
       </w:rPr>
     </w:lvl>
   </w:abstractNum>
-  <w:abstractNum w:abstractNumId="8" w15:restartNumberingAfterBreak="0">
+  <w:abstractNum w:abstractNumId="9" w15:restartNumberingAfterBreak="0">
     <w:nsid w:val="3DB17303"/>
     <w:multiLevelType w:val="hybridMultilevel"/>
     <w:tmpl w:val="FCA2859C"/>
@@ -2858,7 +3019,7 @@
       </w:rPr>
     </w:lvl>
   </w:abstractNum>
-  <w:abstractNum w:abstractNumId="9" w15:restartNumberingAfterBreak="0">
+  <w:abstractNum w:abstractNumId="10" w15:restartNumberingAfterBreak="0">
     <w:nsid w:val="45464ECE"/>
     <w:multiLevelType w:val="hybridMultilevel"/>
     <w:tmpl w:val="F93C3FA6"/>
@@ -2971,7 +3132,7 @@
       </w:rPr>
     </w:lvl>
   </w:abstractNum>
-  <w:abstractNum w:abstractNumId="10" w15:restartNumberingAfterBreak="0">
+  <w:abstractNum w:abstractNumId="11" w15:restartNumberingAfterBreak="0">
     <w:nsid w:val="49754D79"/>
     <w:multiLevelType w:val="hybridMultilevel"/>
     <w:tmpl w:val="C8306858"/>
@@ -3084,7 +3245,7 @@
       </w:rPr>
     </w:lvl>
   </w:abstractNum>
-  <w:abstractNum w:abstractNumId="11" w15:restartNumberingAfterBreak="0">
+  <w:abstractNum w:abstractNumId="12" w15:restartNumberingAfterBreak="0">
     <w:nsid w:val="50A22EC4"/>
     <w:multiLevelType w:val="hybridMultilevel"/>
     <w:tmpl w:val="A0A6A4A2"/>
@@ -3197,7 +3358,7 @@
       </w:rPr>
     </w:lvl>
   </w:abstractNum>
-  <w:abstractNum w:abstractNumId="12" w15:restartNumberingAfterBreak="0">
+  <w:abstractNum w:abstractNumId="13" w15:restartNumberingAfterBreak="0">
     <w:nsid w:val="5DFA7D35"/>
     <w:multiLevelType w:val="hybridMultilevel"/>
     <w:tmpl w:val="F364E168"/>
@@ -3286,7 +3447,7 @@
       </w:pPr>
     </w:lvl>
   </w:abstractNum>
-  <w:abstractNum w:abstractNumId="13" w15:restartNumberingAfterBreak="0">
+  <w:abstractNum w:abstractNumId="14" w15:restartNumberingAfterBreak="0">
     <w:nsid w:val="63C674B0"/>
     <w:multiLevelType w:val="hybridMultilevel"/>
     <w:tmpl w:val="BE2C1A40"/>
@@ -3399,7 +3560,7 @@
       </w:rPr>
     </w:lvl>
   </w:abstractNum>
-  <w:abstractNum w:abstractNumId="14" w15:restartNumberingAfterBreak="0">
+  <w:abstractNum w:abstractNumId="15" w15:restartNumberingAfterBreak="0">
     <w:nsid w:val="758F4CCA"/>
     <w:multiLevelType w:val="hybridMultilevel"/>
     <w:tmpl w:val="52982944"/>
@@ -3516,13 +3677,13 @@
     <w:abstractNumId w:val="0"/>
   </w:num>
   <w:num w:numId="2">
-    <w:abstractNumId w:val="8"/>
+    <w:abstractNumId w:val="9"/>
   </w:num>
   <w:num w:numId="3">
     <w:abstractNumId w:val="1"/>
   </w:num>
   <w:num w:numId="4">
-    <w:abstractNumId w:val="9"/>
+    <w:abstractNumId w:val="10"/>
   </w:num>
   <w:num w:numId="5">
     <w:abstractNumId w:val="5"/>
@@ -3531,13 +3692,13 @@
     <w:abstractNumId w:val="3"/>
   </w:num>
   <w:num w:numId="7">
-    <w:abstractNumId w:val="11"/>
+    <w:abstractNumId w:val="12"/>
   </w:num>
   <w:num w:numId="8">
-    <w:abstractNumId w:val="7"/>
+    <w:abstractNumId w:val="8"/>
   </w:num>
   <w:num w:numId="9">
-    <w:abstractNumId w:val="10"/>
+    <w:abstractNumId w:val="11"/>
   </w:num>
   <w:num w:numId="10">
     <w:abstractNumId w:val="6"/>
@@ -3546,16 +3707,19 @@
     <w:abstractNumId w:val="4"/>
   </w:num>
   <w:num w:numId="12">
-    <w:abstractNumId w:val="13"/>
+    <w:abstractNumId w:val="14"/>
   </w:num>
   <w:num w:numId="13">
-    <w:abstractNumId w:val="14"/>
+    <w:abstractNumId w:val="15"/>
   </w:num>
   <w:num w:numId="14">
     <w:abstractNumId w:val="2"/>
   </w:num>
   <w:num w:numId="15">
-    <w:abstractNumId w:val="12"/>
+    <w:abstractNumId w:val="13"/>
+  </w:num>
+  <w:num w:numId="16">
+    <w:abstractNumId w:val="7"/>
   </w:num>
 </w:numbering>
 </file>
@@ -4760,7 +4924,7 @@
 </file>
 
 <file path=customXml/itemProps1.xml><?xml version="1.0" encoding="utf-8"?>
-<ds:datastoreItem xmlns:ds="http://schemas.openxmlformats.org/officeDocument/2006/customXml" ds:itemID="{B5E799DD-F948-4143-ACD3-132EB643855F}">
+<ds:datastoreItem xmlns:ds="http://schemas.openxmlformats.org/officeDocument/2006/customXml" ds:itemID="{3C6FFA82-5DDB-48E1-ACC1-BE10F3B79E96}">
   <ds:schemaRefs>
     <ds:schemaRef ds:uri="http://schemas.openxmlformats.org/officeDocument/2006/bibliography"/>
   </ds:schemaRefs>

</xml_diff>

<commit_message>
Primeira versão do relatorio final
</commit_message>
<xml_diff>
--- a/docs/PLOG-TP1-RI-GRUPO.docx
+++ b/docs/PLOG-TP1-RI-GRUPO.docx
@@ -526,12 +526,7 @@
         <w:t xml:space="preserve"> possibilidade de uma coloração clara ou escura</w:t>
       </w:r>
       <w:r>
-        <w:t xml:space="preserve">. As peças utilizadas são constituidas por quatro torres, duas redondas, </w:t>
-      </w:r>
-      <w:bookmarkStart w:id="1" w:name="_GoBack"/>
-      <w:bookmarkEnd w:id="1"/>
-      <w:r>
-        <w:t>claras, e dua</w:t>
+        <w:t>. As peças utilizadas são constituidas por quatro torres, duas redondas, claras, e dua</w:t>
       </w:r>
       <w:r>
         <w:t xml:space="preserve">s quadradas, </w:t>
@@ -593,14 +588,27 @@
                             <w:r>
                               <w:t xml:space="preserve">Figura </w:t>
                             </w:r>
-                            <w:fldSimple w:instr=" SEQ Figura \* ARABIC ">
-                              <w:r>
-                                <w:rPr>
-                                  <w:noProof/>
-                                </w:rPr>
-                                <w:t>1</w:t>
-                              </w:r>
-                            </w:fldSimple>
+                            <w:r>
+                              <w:fldChar w:fldCharType="begin"/>
+                            </w:r>
+                            <w:r>
+                              <w:instrText xml:space="preserve"> SEQ Figura \* ARABIC </w:instrText>
+                            </w:r>
+                            <w:r>
+                              <w:fldChar w:fldCharType="separate"/>
+                            </w:r>
+                            <w:r>
+                              <w:rPr>
+                                <w:noProof/>
+                              </w:rPr>
+                              <w:t>1</w:t>
+                            </w:r>
+                            <w:r>
+                              <w:rPr>
+                                <w:noProof/>
+                              </w:rPr>
+                              <w:fldChar w:fldCharType="end"/>
+                            </w:r>
                             <w:r>
                               <w:t xml:space="preserve"> (um exemplo de um tabuleiro de jogo)</w:t>
                             </w:r>
@@ -748,27 +756,14 @@
                             <w:r>
                               <w:t xml:space="preserve">Figura </w:t>
                             </w:r>
-                            <w:r>
-                              <w:fldChar w:fldCharType="begin"/>
-                            </w:r>
-                            <w:r>
-                              <w:instrText xml:space="preserve"> SEQ Figura \* ARABIC </w:instrText>
-                            </w:r>
-                            <w:r>
-                              <w:fldChar w:fldCharType="separate"/>
-                            </w:r>
-                            <w:r>
-                              <w:rPr>
-                                <w:noProof/>
-                              </w:rPr>
-                              <w:t>2</w:t>
-                            </w:r>
-                            <w:r>
-                              <w:rPr>
-                                <w:noProof/>
-                              </w:rPr>
-                              <w:fldChar w:fldCharType="end"/>
-                            </w:r>
+                            <w:fldSimple w:instr=" SEQ Figura \* ARABIC ">
+                              <w:r>
+                                <w:rPr>
+                                  <w:noProof/>
+                                </w:rPr>
+                                <w:t>2</w:t>
+                              </w:r>
+                            </w:fldSimple>
                             <w:r>
                               <w:t xml:space="preserve"> (disposição de casas)</w:t>
                             </w:r>
@@ -1096,27 +1091,14 @@
                             <w:r>
                               <w:t xml:space="preserve">Figura </w:t>
                             </w:r>
-                            <w:r>
-                              <w:fldChar w:fldCharType="begin"/>
-                            </w:r>
-                            <w:r>
-                              <w:instrText xml:space="preserve"> SEQ Figura \* ARABIC </w:instrText>
-                            </w:r>
-                            <w:r>
-                              <w:fldChar w:fldCharType="separate"/>
-                            </w:r>
-                            <w:r>
-                              <w:rPr>
-                                <w:noProof/>
-                              </w:rPr>
-                              <w:t>3</w:t>
-                            </w:r>
-                            <w:r>
-                              <w:rPr>
-                                <w:noProof/>
-                              </w:rPr>
-                              <w:fldChar w:fldCharType="end"/>
-                            </w:r>
+                            <w:fldSimple w:instr=" SEQ Figura \* ARABIC ">
+                              <w:r>
+                                <w:rPr>
+                                  <w:noProof/>
+                                </w:rPr>
+                                <w:t>3</w:t>
+                              </w:r>
+                            </w:fldSimple>
                           </w:p>
                         </w:txbxContent>
                       </wps:txbx>
@@ -1483,27 +1465,14 @@
                             <w:r>
                               <w:t xml:space="preserve">Figura </w:t>
                             </w:r>
-                            <w:r>
-                              <w:fldChar w:fldCharType="begin"/>
-                            </w:r>
-                            <w:r>
-                              <w:instrText xml:space="preserve"> SEQ Figura \* ARABIC </w:instrText>
-                            </w:r>
-                            <w:r>
-                              <w:fldChar w:fldCharType="separate"/>
-                            </w:r>
-                            <w:r>
-                              <w:rPr>
-                                <w:noProof/>
-                              </w:rPr>
-                              <w:t>4</w:t>
-                            </w:r>
-                            <w:r>
-                              <w:rPr>
-                                <w:noProof/>
-                              </w:rPr>
-                              <w:fldChar w:fldCharType="end"/>
-                            </w:r>
+                            <w:fldSimple w:instr=" SEQ Figura \* ARABIC ">
+                              <w:r>
+                                <w:rPr>
+                                  <w:noProof/>
+                                </w:rPr>
+                                <w:t>4</w:t>
+                              </w:r>
+                            </w:fldSimple>
                           </w:p>
                         </w:txbxContent>
                       </wps:txbx>
@@ -1742,27 +1711,14 @@
                             <w:r>
                               <w:t xml:space="preserve">Figura </w:t>
                             </w:r>
-                            <w:r>
-                              <w:fldChar w:fldCharType="begin"/>
-                            </w:r>
-                            <w:r>
-                              <w:instrText xml:space="preserve"> SEQ Figura \* ARABIC </w:instrText>
-                            </w:r>
-                            <w:r>
-                              <w:fldChar w:fldCharType="separate"/>
-                            </w:r>
-                            <w:r>
-                              <w:rPr>
-                                <w:noProof/>
-                              </w:rPr>
-                              <w:t>5</w:t>
-                            </w:r>
-                            <w:r>
-                              <w:rPr>
-                                <w:noProof/>
-                              </w:rPr>
-                              <w:fldChar w:fldCharType="end"/>
-                            </w:r>
+                            <w:fldSimple w:instr=" SEQ Figura \* ARABIC ">
+                              <w:r>
+                                <w:rPr>
+                                  <w:noProof/>
+                                </w:rPr>
+                                <w:t>5</w:t>
+                              </w:r>
+                            </w:fldSimple>
                             <w:r>
                               <w:t xml:space="preserve"> (uma situação de vitória para as peças claras)</w:t>
                             </w:r>
@@ -1978,13 +1934,138 @@
     </w:p>
     <w:p/>
     <w:p/>
-    <w:p/>
-    <w:p/>
-    <w:p/>
-    <w:p/>
-    <w:p/>
-    <w:p/>
-    <w:p/>
+    <w:p>
+      <w:pPr>
+        <w:pStyle w:val="Title"/>
+        <w:rPr>
+          <w:rFonts w:asciiTheme="minorHAnsi" w:eastAsiaTheme="minorEastAsia" w:hAnsiTheme="minorHAnsi" w:cstheme="minorBidi"/>
+          <w:spacing w:val="0"/>
+          <w:kern w:val="0"/>
+          <w:sz w:val="22"/>
+          <w:szCs w:val="22"/>
+        </w:rPr>
+      </w:pPr>
+    </w:p>
+    <w:p>
+      <w:pPr>
+        <w:pStyle w:val="Title"/>
+        <w:rPr>
+          <w:rFonts w:asciiTheme="minorHAnsi" w:eastAsiaTheme="minorEastAsia" w:hAnsiTheme="minorHAnsi" w:cstheme="minorBidi"/>
+          <w:spacing w:val="0"/>
+          <w:kern w:val="0"/>
+          <w:sz w:val="22"/>
+          <w:szCs w:val="22"/>
+        </w:rPr>
+      </w:pPr>
+    </w:p>
+    <w:p>
+      <w:pPr>
+        <w:pStyle w:val="Title"/>
+        <w:rPr>
+          <w:rFonts w:asciiTheme="minorHAnsi" w:eastAsiaTheme="minorEastAsia" w:hAnsiTheme="minorHAnsi" w:cstheme="minorBidi"/>
+          <w:spacing w:val="0"/>
+          <w:kern w:val="0"/>
+          <w:sz w:val="22"/>
+          <w:szCs w:val="22"/>
+        </w:rPr>
+      </w:pPr>
+    </w:p>
+    <w:p>
+      <w:pPr>
+        <w:pStyle w:val="Title"/>
+        <w:rPr>
+          <w:rFonts w:asciiTheme="minorHAnsi" w:eastAsiaTheme="minorEastAsia" w:hAnsiTheme="minorHAnsi" w:cstheme="minorBidi"/>
+          <w:spacing w:val="0"/>
+          <w:kern w:val="0"/>
+          <w:sz w:val="22"/>
+          <w:szCs w:val="22"/>
+        </w:rPr>
+      </w:pPr>
+    </w:p>
+    <w:p>
+      <w:pPr>
+        <w:pStyle w:val="Title"/>
+        <w:rPr>
+          <w:rFonts w:asciiTheme="minorHAnsi" w:eastAsiaTheme="minorEastAsia" w:hAnsiTheme="minorHAnsi" w:cstheme="minorBidi"/>
+          <w:spacing w:val="0"/>
+          <w:kern w:val="0"/>
+          <w:sz w:val="22"/>
+          <w:szCs w:val="22"/>
+        </w:rPr>
+      </w:pPr>
+    </w:p>
+    <w:p>
+      <w:pPr>
+        <w:pStyle w:val="Title"/>
+        <w:rPr>
+          <w:rFonts w:asciiTheme="minorHAnsi" w:eastAsiaTheme="minorEastAsia" w:hAnsiTheme="minorHAnsi" w:cstheme="minorBidi"/>
+          <w:spacing w:val="0"/>
+          <w:kern w:val="0"/>
+          <w:sz w:val="22"/>
+          <w:szCs w:val="22"/>
+        </w:rPr>
+      </w:pPr>
+    </w:p>
+    <w:p>
+      <w:pPr>
+        <w:pStyle w:val="Title"/>
+        <w:rPr>
+          <w:rFonts w:asciiTheme="minorHAnsi" w:eastAsiaTheme="minorEastAsia" w:hAnsiTheme="minorHAnsi" w:cstheme="minorBidi"/>
+          <w:spacing w:val="0"/>
+          <w:kern w:val="0"/>
+          <w:sz w:val="22"/>
+          <w:szCs w:val="22"/>
+        </w:rPr>
+      </w:pPr>
+    </w:p>
+    <w:p>
+      <w:pPr>
+        <w:pStyle w:val="Title"/>
+        <w:rPr>
+          <w:rFonts w:asciiTheme="minorHAnsi" w:eastAsiaTheme="minorEastAsia" w:hAnsiTheme="minorHAnsi" w:cstheme="minorBidi"/>
+          <w:spacing w:val="0"/>
+          <w:kern w:val="0"/>
+          <w:sz w:val="22"/>
+          <w:szCs w:val="22"/>
+        </w:rPr>
+      </w:pPr>
+    </w:p>
+    <w:p>
+      <w:pPr>
+        <w:pStyle w:val="Title"/>
+        <w:rPr>
+          <w:rFonts w:asciiTheme="minorHAnsi" w:eastAsiaTheme="minorEastAsia" w:hAnsiTheme="minorHAnsi" w:cstheme="minorBidi"/>
+          <w:spacing w:val="0"/>
+          <w:kern w:val="0"/>
+          <w:sz w:val="22"/>
+          <w:szCs w:val="22"/>
+        </w:rPr>
+      </w:pPr>
+    </w:p>
+    <w:p>
+      <w:pPr>
+        <w:pStyle w:val="Title"/>
+        <w:rPr>
+          <w:rFonts w:asciiTheme="minorHAnsi" w:eastAsiaTheme="minorEastAsia" w:hAnsiTheme="minorHAnsi" w:cstheme="minorBidi"/>
+          <w:spacing w:val="0"/>
+          <w:kern w:val="0"/>
+          <w:sz w:val="22"/>
+          <w:szCs w:val="22"/>
+        </w:rPr>
+      </w:pPr>
+    </w:p>
+    <w:p>
+      <w:pPr>
+        <w:pStyle w:val="Title"/>
+        <w:rPr>
+          <w:rFonts w:asciiTheme="minorHAnsi" w:eastAsiaTheme="minorEastAsia" w:hAnsiTheme="minorHAnsi" w:cstheme="minorBidi"/>
+          <w:spacing w:val="0"/>
+          <w:kern w:val="0"/>
+          <w:sz w:val="22"/>
+          <w:szCs w:val="22"/>
+        </w:rPr>
+      </w:pPr>
+    </w:p>
     <w:p>
       <w:pPr>
         <w:pStyle w:val="Title"/>
@@ -2005,6 +2086,1132 @@
       </w:r>
     </w:p>
     <w:p/>
+    <w:p>
+      <w:pPr>
+        <w:ind w:firstLine="720"/>
+      </w:pPr>
+      <w:r>
+        <w:t xml:space="preserve">Para uma melhor jogabilidade, é necessário </w:t>
+      </w:r>
+      <w:r>
+        <w:t>ter conhecimento</w:t>
+      </w:r>
+      <w:r>
+        <w:t xml:space="preserve"> </w:t>
+      </w:r>
+      <w:r>
+        <w:t>d</w:t>
+      </w:r>
+      <w:r>
+        <w:t>a cor e a forma das casas em que as peças (torres) se encontram, e como tal decidimos seguir o conselho do professor</w:t>
+      </w:r>
+      <w:r>
+        <w:t xml:space="preserve"> e usar o SWI-Prolog, tornando-se possível dar </w:t>
+      </w:r>
+      <w:r>
+        <w:t>coloração aos caracteres.</w:t>
+      </w:r>
+    </w:p>
+    <w:p>
+      <w:pPr>
+        <w:ind w:firstLine="720"/>
+      </w:pPr>
+      <w:r>
+        <w:t>No jogo original, as peças têm uma coloração clara e escura, mas para uma melhor vis</w:t>
+      </w:r>
+      <w:r>
+        <w:t>ualização na consola, trocamos</w:t>
+      </w:r>
+      <w:r>
+        <w:t xml:space="preserve"> a cor clara por </w:t>
+      </w:r>
+      <w:r>
+        <w:t>azul e a cor clara por vermelho.</w:t>
+      </w:r>
+    </w:p>
+    <w:p/>
+    <w:p>
+      <w:pPr>
+        <w:rPr>
+          <w:rStyle w:val="Strong"/>
+          <w:sz w:val="28"/>
+          <w:szCs w:val="28"/>
+        </w:rPr>
+      </w:pPr>
+      <w:r>
+        <w:rPr>
+          <w:rStyle w:val="Strong"/>
+          <w:sz w:val="28"/>
+          <w:szCs w:val="28"/>
+        </w:rPr>
+        <w:t>Representação de um</w:t>
+      </w:r>
+      <w:r>
+        <w:rPr>
+          <w:rStyle w:val="Strong"/>
+          <w:sz w:val="28"/>
+          <w:szCs w:val="28"/>
+        </w:rPr>
+        <w:t xml:space="preserve"> estado inicial do tabuleiro</w:t>
+      </w:r>
+    </w:p>
+    <w:p>
+      <w:pPr>
+        <w:rPr>
+          <w:rStyle w:val="Strong"/>
+          <w:sz w:val="28"/>
+          <w:szCs w:val="28"/>
+        </w:rPr>
+      </w:pPr>
+    </w:p>
+    <w:p>
+      <w:r>
+        <w:t>L0 = [ 'vazio', 'vazio', 'o-azul', 'quadrado-vermelho', 'o-azul', 'vazio', 'vazio'],</w:t>
+      </w:r>
+    </w:p>
+    <w:p>
+      <w:r>
+        <w:t>L1 = [ 'vazio', 'quadrado-vermelho', 'o-azul', 'quadrado-vermelho', 'o-vermelho', 'quadrado-vermelho', 'vazio'],</w:t>
+      </w:r>
+    </w:p>
+    <w:p>
+      <w:r>
+        <w:t>L2 = [ 'o-vermelho', 'o-azul', 'quadrado-azul', 'quadrado-vermelho', 'o-vermelho', 'quadrado-azul', 'quadrado-azul'],</w:t>
+      </w:r>
+    </w:p>
+    <w:p>
+      <w:r>
+        <w:t>L3 = [ 'o-vermelho', 'quadrado-azul', 'quadrado-azul', 'vazio', 'o-vermelho', 'o-vermelho', 'quadrado-azul'],</w:t>
+      </w:r>
+    </w:p>
+    <w:p>
+      <w:r>
+        <w:t>L4 = [ 'o-vermelho', 'o-vermelho', 'quadrado-azul', 'o-azul', 'o-vermelho', 'quadrado-vermelho', 'quadrado-azul'],</w:t>
+      </w:r>
+    </w:p>
+    <w:p>
+      <w:r>
+        <w:t>L5 = [ 'vazio', 'o-azul', 'quadrado-azul', 'o-azul', 'quadrado-vermelho', 'o-azul', 'vazio'],</w:t>
+      </w:r>
+    </w:p>
+    <w:p>
+      <w:r>
+        <w:t>L6 = [ 'vazio', 'vazio', 'quadrado-vermelho', 'o-azul', 'quadrado-vermelho', 'vazio', 'vazio'],</w:t>
+      </w:r>
+    </w:p>
+    <w:p>
+      <w:r>
+        <w:t>Tabuleiro</w:t>
+      </w:r>
+      <w:r>
+        <w:t xml:space="preserve"> = [L0, L1, L2, L3, L4, L5, L6].</w:t>
+      </w:r>
+    </w:p>
+    <w:p/>
+    <w:p>
+      <w:pPr>
+        <w:rPr>
+          <w:rStyle w:val="Strong"/>
+          <w:sz w:val="28"/>
+          <w:szCs w:val="28"/>
+        </w:rPr>
+      </w:pPr>
+      <w:r>
+        <w:rPr>
+          <w:noProof/>
+        </w:rPr>
+        <mc:AlternateContent>
+          <mc:Choice Requires="wps">
+            <w:drawing>
+              <wp:anchor distT="0" distB="0" distL="114300" distR="114300" simplePos="0" relativeHeight="251676672" behindDoc="1" locked="0" layoutInCell="1" allowOverlap="1" wp14:anchorId="36E1CD6F" wp14:editId="0F92DD90">
+                <wp:simplePos x="0" y="0"/>
+                <wp:positionH relativeFrom="margin">
+                  <wp:posOffset>1352969</wp:posOffset>
+                </wp:positionH>
+                <wp:positionV relativeFrom="paragraph">
+                  <wp:posOffset>2169699</wp:posOffset>
+                </wp:positionV>
+                <wp:extent cx="2486025" cy="635"/>
+                <wp:effectExtent l="0" t="0" r="9525" b="0"/>
+                <wp:wrapTight wrapText="bothSides">
+                  <wp:wrapPolygon edited="0">
+                    <wp:start x="0" y="0"/>
+                    <wp:lineTo x="0" y="20057"/>
+                    <wp:lineTo x="21517" y="20057"/>
+                    <wp:lineTo x="21517" y="0"/>
+                    <wp:lineTo x="0" y="0"/>
+                  </wp:wrapPolygon>
+                </wp:wrapTight>
+                <wp:docPr id="13" name="Text Box 13"/>
+                <wp:cNvGraphicFramePr/>
+                <a:graphic xmlns:a="http://schemas.openxmlformats.org/drawingml/2006/main">
+                  <a:graphicData uri="http://schemas.microsoft.com/office/word/2010/wordprocessingShape">
+                    <wps:wsp>
+                      <wps:cNvSpPr txBox="1"/>
+                      <wps:spPr>
+                        <a:xfrm>
+                          <a:off x="0" y="0"/>
+                          <a:ext cx="2486025" cy="635"/>
+                        </a:xfrm>
+                        <a:prstGeom prst="rect">
+                          <a:avLst/>
+                        </a:prstGeom>
+                        <a:solidFill>
+                          <a:prstClr val="white"/>
+                        </a:solidFill>
+                        <a:ln>
+                          <a:noFill/>
+                        </a:ln>
+                        <a:effectLst/>
+                      </wps:spPr>
+                      <wps:txbx>
+                        <w:txbxContent>
+                          <w:p>
+                            <w:pPr>
+                              <w:pStyle w:val="Caption"/>
+                              <w:rPr>
+                                <w:noProof/>
+                              </w:rPr>
+                            </w:pPr>
+                            <w:r>
+                              <w:t xml:space="preserve">Figura </w:t>
+                            </w:r>
+                            <w:fldSimple w:instr=" SEQ Figura \* ARABIC ">
+                              <w:r>
+                                <w:rPr>
+                                  <w:noProof/>
+                                </w:rPr>
+                                <w:t>6</w:t>
+                              </w:r>
+                            </w:fldSimple>
+                            <w:r>
+                              <w:t xml:space="preserve"> (representação de um possível estado inicial)</w:t>
+                            </w:r>
+                          </w:p>
+                        </w:txbxContent>
+                      </wps:txbx>
+                      <wps:bodyPr rot="0" spcFirstLastPara="0" vertOverflow="overflow" horzOverflow="overflow" vert="horz" wrap="square" lIns="0" tIns="0" rIns="0" bIns="0" numCol="1" spcCol="0" rtlCol="0" fromWordArt="0" anchor="t" anchorCtr="0" forceAA="0" compatLnSpc="1">
+                        <a:prstTxWarp prst="textNoShape">
+                          <a:avLst/>
+                        </a:prstTxWarp>
+                        <a:spAutoFit/>
+                      </wps:bodyPr>
+                    </wps:wsp>
+                  </a:graphicData>
+                </a:graphic>
+                <wp14:sizeRelH relativeFrom="margin">
+                  <wp14:pctWidth>0</wp14:pctWidth>
+                </wp14:sizeRelH>
+              </wp:anchor>
+            </w:drawing>
+          </mc:Choice>
+          <mc:Fallback>
+            <w:pict>
+              <v:shape w14:anchorId="36E1CD6F" id="Text Box 13" o:spid="_x0000_s1031" type="#_x0000_t202" style="position:absolute;margin-left:106.55pt;margin-top:170.85pt;width:195.75pt;height:.05pt;z-index:-251639808;visibility:visible;mso-wrap-style:square;mso-width-percent:0;mso-wrap-distance-left:9pt;mso-wrap-distance-top:0;mso-wrap-distance-right:9pt;mso-wrap-distance-bottom:0;mso-position-horizontal:absolute;mso-position-horizontal-relative:margin;mso-position-vertical:absolute;mso-position-vertical-relative:text;mso-width-percent:0;mso-width-relative:margin;v-text-anchor:top" o:gfxdata="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" stroked="f">
+                <v:textbox style="mso-fit-shape-to-text:t" inset="0,0,0,0">
+                  <w:txbxContent>
+                    <w:p>
+                      <w:pPr>
+                        <w:pStyle w:val="Caption"/>
+                        <w:rPr>
+                          <w:noProof/>
+                        </w:rPr>
+                      </w:pPr>
+                      <w:r>
+                        <w:t xml:space="preserve">Figura </w:t>
+                      </w:r>
+                      <w:fldSimple w:instr=" SEQ Figura \* ARABIC ">
+                        <w:r>
+                          <w:rPr>
+                            <w:noProof/>
+                          </w:rPr>
+                          <w:t>6</w:t>
+                        </w:r>
+                      </w:fldSimple>
+                      <w:r>
+                        <w:t xml:space="preserve"> (representação de um possível estado inicial)</w:t>
+                      </w:r>
+                    </w:p>
+                  </w:txbxContent>
+                </v:textbox>
+                <w10:wrap type="tight" anchorx="margin"/>
+              </v:shape>
+            </w:pict>
+          </mc:Fallback>
+        </mc:AlternateContent>
+      </w:r>
+      <w:r>
+        <w:rPr>
+          <w:noProof/>
+        </w:rPr>
+        <w:drawing>
+          <wp:anchor distT="0" distB="0" distL="114300" distR="114300" simplePos="0" relativeHeight="251674624" behindDoc="1" locked="0" layoutInCell="1" allowOverlap="1" wp14:anchorId="67DC053F" wp14:editId="7EC220F8">
+            <wp:simplePos x="0" y="0"/>
+            <wp:positionH relativeFrom="column">
+              <wp:posOffset>1318284</wp:posOffset>
+            </wp:positionH>
+            <wp:positionV relativeFrom="paragraph">
+              <wp:posOffset>6854</wp:posOffset>
+            </wp:positionV>
+            <wp:extent cx="2581635" cy="2095792"/>
+            <wp:effectExtent l="0" t="0" r="9525" b="0"/>
+            <wp:wrapTight wrapText="bothSides">
+              <wp:wrapPolygon edited="0">
+                <wp:start x="0" y="0"/>
+                <wp:lineTo x="0" y="21404"/>
+                <wp:lineTo x="21520" y="21404"/>
+                <wp:lineTo x="21520" y="0"/>
+                <wp:lineTo x="0" y="0"/>
+              </wp:wrapPolygon>
+            </wp:wrapTight>
+            <wp:docPr id="12" name="Picture 12"/>
+            <wp:cNvGraphicFramePr>
+              <a:graphicFrameLocks xmlns:a="http://schemas.openxmlformats.org/drawingml/2006/main" noChangeAspect="1"/>
+            </wp:cNvGraphicFramePr>
+            <a:graphic xmlns:a="http://schemas.openxmlformats.org/drawingml/2006/main">
+              <a:graphicData uri="http://schemas.openxmlformats.org/drawingml/2006/picture">
+                <pic:pic xmlns:pic="http://schemas.openxmlformats.org/drawingml/2006/picture">
+                  <pic:nvPicPr>
+                    <pic:cNvPr id="12" name="figura6.png"/>
+                    <pic:cNvPicPr/>
+                  </pic:nvPicPr>
+                  <pic:blipFill>
+                    <a:blip r:embed="rId14">
+                      <a:extLst>
+                        <a:ext uri="{28A0092B-C50C-407E-A947-70E740481C1C}">
+                          <a14:useLocalDpi xmlns:a14="http://schemas.microsoft.com/office/drawing/2010/main" val="0"/>
+                        </a:ext>
+                      </a:extLst>
+                    </a:blip>
+                    <a:stretch>
+                      <a:fillRect/>
+                    </a:stretch>
+                  </pic:blipFill>
+                  <pic:spPr>
+                    <a:xfrm>
+                      <a:off x="0" y="0"/>
+                      <a:ext cx="2581635" cy="2095792"/>
+                    </a:xfrm>
+                    <a:prstGeom prst="rect">
+                      <a:avLst/>
+                    </a:prstGeom>
+                  </pic:spPr>
+                </pic:pic>
+              </a:graphicData>
+            </a:graphic>
+          </wp:anchor>
+        </w:drawing>
+      </w:r>
+      <w:r>
+        <w:br w:type="page"/>
+      </w:r>
+      <w:r>
+        <w:rPr>
+          <w:rStyle w:val="Strong"/>
+          <w:sz w:val="28"/>
+          <w:szCs w:val="28"/>
+        </w:rPr>
+        <w:lastRenderedPageBreak/>
+        <w:t xml:space="preserve">Representação </w:t>
+      </w:r>
+      <w:r>
+        <w:rPr>
+          <w:rStyle w:val="Strong"/>
+          <w:sz w:val="28"/>
+          <w:szCs w:val="28"/>
+        </w:rPr>
+        <w:t>de um estado intermedio</w:t>
+      </w:r>
+      <w:r>
+        <w:rPr>
+          <w:rStyle w:val="Strong"/>
+          <w:sz w:val="28"/>
+          <w:szCs w:val="28"/>
+        </w:rPr>
+        <w:t xml:space="preserve"> do tabuleiro</w:t>
+      </w:r>
+    </w:p>
+    <w:p/>
+    <w:p>
+      <w:r>
+        <w:rPr>
+          <w:noProof/>
+        </w:rPr>
+        <w:drawing>
+          <wp:anchor distT="0" distB="0" distL="114300" distR="114300" simplePos="0" relativeHeight="251677696" behindDoc="0" locked="0" layoutInCell="1" allowOverlap="1" wp14:anchorId="221DCCC4" wp14:editId="6C453485">
+            <wp:simplePos x="0" y="0"/>
+            <wp:positionH relativeFrom="margin">
+              <wp:posOffset>3463686</wp:posOffset>
+            </wp:positionH>
+            <wp:positionV relativeFrom="paragraph">
+              <wp:posOffset>7597</wp:posOffset>
+            </wp:positionV>
+            <wp:extent cx="2571750" cy="2095500"/>
+            <wp:effectExtent l="0" t="0" r="0" b="0"/>
+            <wp:wrapSquare wrapText="bothSides"/>
+            <wp:docPr id="14" name="Picture 14"/>
+            <wp:cNvGraphicFramePr>
+              <a:graphicFrameLocks xmlns:a="http://schemas.openxmlformats.org/drawingml/2006/main" noChangeAspect="1"/>
+            </wp:cNvGraphicFramePr>
+            <a:graphic xmlns:a="http://schemas.openxmlformats.org/drawingml/2006/main">
+              <a:graphicData uri="http://schemas.openxmlformats.org/drawingml/2006/picture">
+                <pic:pic xmlns:pic="http://schemas.openxmlformats.org/drawingml/2006/picture">
+                  <pic:nvPicPr>
+                    <pic:cNvPr id="14" name="figura7.png"/>
+                    <pic:cNvPicPr/>
+                  </pic:nvPicPr>
+                  <pic:blipFill>
+                    <a:blip r:embed="rId15">
+                      <a:extLst>
+                        <a:ext uri="{28A0092B-C50C-407E-A947-70E740481C1C}">
+                          <a14:useLocalDpi xmlns:a14="http://schemas.microsoft.com/office/drawing/2010/main" val="0"/>
+                        </a:ext>
+                      </a:extLst>
+                    </a:blip>
+                    <a:stretch>
+                      <a:fillRect/>
+                    </a:stretch>
+                  </pic:blipFill>
+                  <pic:spPr>
+                    <a:xfrm>
+                      <a:off x="0" y="0"/>
+                      <a:ext cx="2571750" cy="2095500"/>
+                    </a:xfrm>
+                    <a:prstGeom prst="rect">
+                      <a:avLst/>
+                    </a:prstGeom>
+                  </pic:spPr>
+                </pic:pic>
+              </a:graphicData>
+            </a:graphic>
+          </wp:anchor>
+        </w:drawing>
+      </w:r>
+      <w:r>
+        <w:t>L0 = [ 'vazio', 'vazio', 'vazio', 'vazio', 'quadrado-azul', 'vazio', 'vazio'],</w:t>
+      </w:r>
+      <w:r>
+        <w:rPr>
+          <w:noProof/>
+        </w:rPr>
+        <w:t xml:space="preserve"> </w:t>
+      </w:r>
+    </w:p>
+    <w:p>
+      <w:r>
+        <w:t>L1 = [ 'vazio', 'vazio', 'quadrado-vermelho', 'o-vermelho', 'o-azul', 'quadrado-vermelho', 'vazio'],</w:t>
+      </w:r>
+    </w:p>
+    <w:p>
+      <w:r>
+        <w:t>L2 = [ 'vazio', 'vazio', 'quadrado-vermelho', 'vazio', 'o-vermelho', 'vazio', 'vazio'],</w:t>
+      </w:r>
+    </w:p>
+    <w:p>
+      <w:r>
+        <w:t>L3 = [ 'vazio', 'vazio', 'quadrado-azul', 'vazio', 'vazio', 'vazio', 'vazio'],</w:t>
+      </w:r>
+    </w:p>
+    <w:p>
+      <w:r>
+        <w:rPr>
+          <w:noProof/>
+        </w:rPr>
+        <mc:AlternateContent>
+          <mc:Choice Requires="wps">
+            <w:drawing>
+              <wp:anchor distT="0" distB="0" distL="114300" distR="114300" simplePos="0" relativeHeight="251679744" behindDoc="0" locked="0" layoutInCell="1" allowOverlap="1" wp14:anchorId="32149339" wp14:editId="5A60BD88">
+                <wp:simplePos x="0" y="0"/>
+                <wp:positionH relativeFrom="margin">
+                  <wp:posOffset>3480938</wp:posOffset>
+                </wp:positionH>
+                <wp:positionV relativeFrom="paragraph">
+                  <wp:posOffset>347274</wp:posOffset>
+                </wp:positionV>
+                <wp:extent cx="2571750" cy="635"/>
+                <wp:effectExtent l="0" t="0" r="0" b="0"/>
+                <wp:wrapSquare wrapText="bothSides"/>
+                <wp:docPr id="15" name="Text Box 15"/>
+                <wp:cNvGraphicFramePr/>
+                <a:graphic xmlns:a="http://schemas.openxmlformats.org/drawingml/2006/main">
+                  <a:graphicData uri="http://schemas.microsoft.com/office/word/2010/wordprocessingShape">
+                    <wps:wsp>
+                      <wps:cNvSpPr txBox="1"/>
+                      <wps:spPr>
+                        <a:xfrm>
+                          <a:off x="0" y="0"/>
+                          <a:ext cx="2571750" cy="635"/>
+                        </a:xfrm>
+                        <a:prstGeom prst="rect">
+                          <a:avLst/>
+                        </a:prstGeom>
+                        <a:solidFill>
+                          <a:prstClr val="white"/>
+                        </a:solidFill>
+                        <a:ln>
+                          <a:noFill/>
+                        </a:ln>
+                        <a:effectLst/>
+                      </wps:spPr>
+                      <wps:txbx>
+                        <w:txbxContent>
+                          <w:p>
+                            <w:pPr>
+                              <w:pStyle w:val="Caption"/>
+                              <w:jc w:val="center"/>
+                              <w:rPr>
+                                <w:noProof/>
+                              </w:rPr>
+                            </w:pPr>
+                            <w:r>
+                              <w:t xml:space="preserve">Figura </w:t>
+                            </w:r>
+                            <w:fldSimple w:instr=" SEQ Figura \* ARABIC ">
+                              <w:r>
+                                <w:rPr>
+                                  <w:noProof/>
+                                </w:rPr>
+                                <w:t>7</w:t>
+                              </w:r>
+                            </w:fldSimple>
+                            <w:r>
+                              <w:t xml:space="preserve"> (Um possível estado intermédio)</w:t>
+                            </w:r>
+                          </w:p>
+                        </w:txbxContent>
+                      </wps:txbx>
+                      <wps:bodyPr rot="0" spcFirstLastPara="0" vertOverflow="overflow" horzOverflow="overflow" vert="horz" wrap="square" lIns="0" tIns="0" rIns="0" bIns="0" numCol="1" spcCol="0" rtlCol="0" fromWordArt="0" anchor="t" anchorCtr="0" forceAA="0" compatLnSpc="1">
+                        <a:prstTxWarp prst="textNoShape">
+                          <a:avLst/>
+                        </a:prstTxWarp>
+                        <a:spAutoFit/>
+                      </wps:bodyPr>
+                    </wps:wsp>
+                  </a:graphicData>
+                </a:graphic>
+              </wp:anchor>
+            </w:drawing>
+          </mc:Choice>
+          <mc:Fallback>
+            <w:pict>
+              <v:shape w14:anchorId="32149339" id="Text Box 15" o:spid="_x0000_s1032" type="#_x0000_t202" style="position:absolute;margin-left:274.1pt;margin-top:27.35pt;width:202.5pt;height:.05pt;z-index:251679744;visibility:visible;mso-wrap-style:square;mso-wrap-distance-left:9pt;mso-wrap-distance-top:0;mso-wrap-distance-right:9pt;mso-wrap-distance-bottom:0;mso-position-horizontal:absolute;mso-position-horizontal-relative:margin;mso-position-vertical:absolute;mso-position-vertical-relative:text;v-text-anchor:top" o:gfxdata="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" stroked="f">
+                <v:textbox style="mso-fit-shape-to-text:t" inset="0,0,0,0">
+                  <w:txbxContent>
+                    <w:p>
+                      <w:pPr>
+                        <w:pStyle w:val="Caption"/>
+                        <w:jc w:val="center"/>
+                        <w:rPr>
+                          <w:noProof/>
+                        </w:rPr>
+                      </w:pPr>
+                      <w:r>
+                        <w:t xml:space="preserve">Figura </w:t>
+                      </w:r>
+                      <w:fldSimple w:instr=" SEQ Figura \* ARABIC ">
+                        <w:r>
+                          <w:rPr>
+                            <w:noProof/>
+                          </w:rPr>
+                          <w:t>7</w:t>
+                        </w:r>
+                      </w:fldSimple>
+                      <w:r>
+                        <w:t xml:space="preserve"> (Um possível estado intermédio)</w:t>
+                      </w:r>
+                    </w:p>
+                  </w:txbxContent>
+                </v:textbox>
+                <w10:wrap type="square" anchorx="margin"/>
+              </v:shape>
+            </w:pict>
+          </mc:Fallback>
+        </mc:AlternateContent>
+      </w:r>
+      <w:r>
+        <w:t>L4 = [ 'vazio', 'vazio', 'o-vermelho', 'quadrado-azul', 'o-azul', 'vazio', 'vazio'],</w:t>
+      </w:r>
+    </w:p>
+    <w:p>
+      <w:r>
+        <w:t>L5 = [ 'vazio', 'quadrado-azul', 'o-azul', 'o-azul', 'quadrado-vermelho', 'vazio', 'vazio'],</w:t>
+      </w:r>
+    </w:p>
+    <w:p>
+      <w:r>
+        <w:t>L6 = [ 'vazio', 'vazio', 'vazio', 'vazio', 'vazio', 'vazio', 'vazio'],</w:t>
+      </w:r>
+    </w:p>
+    <w:p>
+      <w:r>
+        <w:t>Tabuleiro</w:t>
+      </w:r>
+      <w:r>
+        <w:t xml:space="preserve"> = [L0, L1, L2, L3, L4, L5, L6].</w:t>
+      </w:r>
+    </w:p>
+    <w:p/>
+    <w:p/>
+    <w:p>
+      <w:pPr>
+        <w:rPr>
+          <w:rStyle w:val="Strong"/>
+          <w:sz w:val="28"/>
+          <w:szCs w:val="28"/>
+        </w:rPr>
+      </w:pPr>
+      <w:r>
+        <w:rPr>
+          <w:rStyle w:val="Strong"/>
+          <w:sz w:val="28"/>
+          <w:szCs w:val="28"/>
+        </w:rPr>
+        <w:t xml:space="preserve">Representação </w:t>
+      </w:r>
+      <w:r>
+        <w:rPr>
+          <w:rStyle w:val="Strong"/>
+          <w:sz w:val="28"/>
+          <w:szCs w:val="28"/>
+        </w:rPr>
+        <w:t>de um estado final</w:t>
+      </w:r>
+      <w:r>
+        <w:rPr>
+          <w:rStyle w:val="Strong"/>
+          <w:sz w:val="28"/>
+          <w:szCs w:val="28"/>
+        </w:rPr>
+        <w:t xml:space="preserve"> do tabuleiro</w:t>
+      </w:r>
+    </w:p>
+    <w:p/>
+    <w:p>
+      <w:r>
+        <w:rPr>
+          <w:noProof/>
+        </w:rPr>
+        <w:drawing>
+          <wp:anchor distT="0" distB="0" distL="114300" distR="114300" simplePos="0" relativeHeight="251680768" behindDoc="0" locked="0" layoutInCell="1" allowOverlap="1" wp14:anchorId="0A427088" wp14:editId="31E3D644">
+            <wp:simplePos x="0" y="0"/>
+            <wp:positionH relativeFrom="margin">
+              <wp:posOffset>3530600</wp:posOffset>
+            </wp:positionH>
+            <wp:positionV relativeFrom="paragraph">
+              <wp:posOffset>7189</wp:posOffset>
+            </wp:positionV>
+            <wp:extent cx="2581275" cy="2095500"/>
+            <wp:effectExtent l="0" t="0" r="9525" b="0"/>
+            <wp:wrapSquare wrapText="bothSides"/>
+            <wp:docPr id="16" name="Picture 16"/>
+            <wp:cNvGraphicFramePr>
+              <a:graphicFrameLocks xmlns:a="http://schemas.openxmlformats.org/drawingml/2006/main" noChangeAspect="1"/>
+            </wp:cNvGraphicFramePr>
+            <a:graphic xmlns:a="http://schemas.openxmlformats.org/drawingml/2006/main">
+              <a:graphicData uri="http://schemas.openxmlformats.org/drawingml/2006/picture">
+                <pic:pic xmlns:pic="http://schemas.openxmlformats.org/drawingml/2006/picture">
+                  <pic:nvPicPr>
+                    <pic:cNvPr id="16" name="figura8.png"/>
+                    <pic:cNvPicPr/>
+                  </pic:nvPicPr>
+                  <pic:blipFill>
+                    <a:blip r:embed="rId16">
+                      <a:extLst>
+                        <a:ext uri="{28A0092B-C50C-407E-A947-70E740481C1C}">
+                          <a14:useLocalDpi xmlns:a14="http://schemas.microsoft.com/office/drawing/2010/main" val="0"/>
+                        </a:ext>
+                      </a:extLst>
+                    </a:blip>
+                    <a:stretch>
+                      <a:fillRect/>
+                    </a:stretch>
+                  </pic:blipFill>
+                  <pic:spPr>
+                    <a:xfrm>
+                      <a:off x="0" y="0"/>
+                      <a:ext cx="2581275" cy="2095500"/>
+                    </a:xfrm>
+                    <a:prstGeom prst="rect">
+                      <a:avLst/>
+                    </a:prstGeom>
+                  </pic:spPr>
+                </pic:pic>
+              </a:graphicData>
+            </a:graphic>
+          </wp:anchor>
+        </w:drawing>
+      </w:r>
+      <w:r>
+        <w:t>L0 = [ 'vazio', 'vazio', 'vazio', 'vazio', 'quadrado-azul', 'vazio', 'vazio'],</w:t>
+      </w:r>
+    </w:p>
+    <w:p>
+      <w:r>
+        <w:t>L1 = [ 'vazio', 'vazio', 'quadrado-vermelho', 'o-vermelho', 'o-azul', 'quadrado-vermelho', 'vazio'],</w:t>
+      </w:r>
+    </w:p>
+    <w:p>
+      <w:r>
+        <w:t>L2 = [ 'vazio', 'vazio', 'quadrado-vermelho', 'vazio', 'o-vermelho', 'vazio', 'vazio'],</w:t>
+      </w:r>
+    </w:p>
+    <w:p>
+      <w:r>
+        <w:t>L3 = [ 'vazio', 'vazio', 'quadrado-azul', 'vazio', 'vazio', 'vazio', 'vazio'],</w:t>
+      </w:r>
+    </w:p>
+    <w:p>
+      <w:r>
+        <w:rPr>
+          <w:noProof/>
+        </w:rPr>
+        <mc:AlternateContent>
+          <mc:Choice Requires="wps">
+            <w:drawing>
+              <wp:anchor distT="0" distB="0" distL="114300" distR="114300" simplePos="0" relativeHeight="251682816" behindDoc="0" locked="0" layoutInCell="1" allowOverlap="1" wp14:anchorId="32045F74" wp14:editId="6CCEA3B4">
+                <wp:simplePos x="0" y="0"/>
+                <wp:positionH relativeFrom="column">
+                  <wp:posOffset>3531092</wp:posOffset>
+                </wp:positionH>
+                <wp:positionV relativeFrom="paragraph">
+                  <wp:posOffset>277591</wp:posOffset>
+                </wp:positionV>
+                <wp:extent cx="2581275" cy="635"/>
+                <wp:effectExtent l="0" t="0" r="0" b="0"/>
+                <wp:wrapSquare wrapText="bothSides"/>
+                <wp:docPr id="17" name="Text Box 17"/>
+                <wp:cNvGraphicFramePr/>
+                <a:graphic xmlns:a="http://schemas.openxmlformats.org/drawingml/2006/main">
+                  <a:graphicData uri="http://schemas.microsoft.com/office/word/2010/wordprocessingShape">
+                    <wps:wsp>
+                      <wps:cNvSpPr txBox="1"/>
+                      <wps:spPr>
+                        <a:xfrm>
+                          <a:off x="0" y="0"/>
+                          <a:ext cx="2581275" cy="635"/>
+                        </a:xfrm>
+                        <a:prstGeom prst="rect">
+                          <a:avLst/>
+                        </a:prstGeom>
+                        <a:solidFill>
+                          <a:prstClr val="white"/>
+                        </a:solidFill>
+                        <a:ln>
+                          <a:noFill/>
+                        </a:ln>
+                        <a:effectLst/>
+                      </wps:spPr>
+                      <wps:txbx>
+                        <w:txbxContent>
+                          <w:p>
+                            <w:pPr>
+                              <w:pStyle w:val="Caption"/>
+                              <w:jc w:val="center"/>
+                              <w:rPr>
+                                <w:noProof/>
+                              </w:rPr>
+                            </w:pPr>
+                            <w:r>
+                              <w:t xml:space="preserve">Figura </w:t>
+                            </w:r>
+                            <w:fldSimple w:instr=" SEQ Figura \* ARABIC ">
+                              <w:r>
+                                <w:rPr>
+                                  <w:noProof/>
+                                </w:rPr>
+                                <w:t>8</w:t>
+                              </w:r>
+                            </w:fldSimple>
+                            <w:r>
+                              <w:t xml:space="preserve"> (Um possível estado final)</w:t>
+                            </w:r>
+                          </w:p>
+                        </w:txbxContent>
+                      </wps:txbx>
+                      <wps:bodyPr rot="0" spcFirstLastPara="0" vertOverflow="overflow" horzOverflow="overflow" vert="horz" wrap="square" lIns="0" tIns="0" rIns="0" bIns="0" numCol="1" spcCol="0" rtlCol="0" fromWordArt="0" anchor="t" anchorCtr="0" forceAA="0" compatLnSpc="1">
+                        <a:prstTxWarp prst="textNoShape">
+                          <a:avLst/>
+                        </a:prstTxWarp>
+                        <a:spAutoFit/>
+                      </wps:bodyPr>
+                    </wps:wsp>
+                  </a:graphicData>
+                </a:graphic>
+              </wp:anchor>
+            </w:drawing>
+          </mc:Choice>
+          <mc:Fallback>
+            <w:pict>
+              <v:shape w14:anchorId="32045F74" id="Text Box 17" o:spid="_x0000_s1033" type="#_x0000_t202" style="position:absolute;margin-left:278.05pt;margin-top:21.85pt;width:203.25pt;height:.05pt;z-index:251682816;visibility:visible;mso-wrap-style:square;mso-wrap-distance-left:9pt;mso-wrap-distance-top:0;mso-wrap-distance-right:9pt;mso-wrap-distance-bottom:0;mso-position-horizontal:absolute;mso-position-horizontal-relative:text;mso-position-vertical:absolute;mso-position-vertical-relative:text;v-text-anchor:top" o:gfxdata="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" stroked="f">
+                <v:textbox style="mso-fit-shape-to-text:t" inset="0,0,0,0">
+                  <w:txbxContent>
+                    <w:p>
+                      <w:pPr>
+                        <w:pStyle w:val="Caption"/>
+                        <w:jc w:val="center"/>
+                        <w:rPr>
+                          <w:noProof/>
+                        </w:rPr>
+                      </w:pPr>
+                      <w:r>
+                        <w:t xml:space="preserve">Figura </w:t>
+                      </w:r>
+                      <w:fldSimple w:instr=" SEQ Figura \* ARABIC ">
+                        <w:r>
+                          <w:rPr>
+                            <w:noProof/>
+                          </w:rPr>
+                          <w:t>8</w:t>
+                        </w:r>
+                      </w:fldSimple>
+                      <w:r>
+                        <w:t xml:space="preserve"> (Um possível estado final)</w:t>
+                      </w:r>
+                    </w:p>
+                  </w:txbxContent>
+                </v:textbox>
+                <w10:wrap type="square"/>
+              </v:shape>
+            </w:pict>
+          </mc:Fallback>
+        </mc:AlternateContent>
+      </w:r>
+      <w:r>
+        <w:t>L4 = [ 'vazio', 'vazio', 'o-vermelho', 'quadrado-azul', 'o-azul', 'vazio', 'vazio'],</w:t>
+      </w:r>
+    </w:p>
+    <w:p>
+      <w:r>
+        <w:t>L5 = [ 'vazio', 'quadrado-azul', 'o-azul', 'o-azul', 'quadrado-vermelho', 'vazio', 'vazio'],</w:t>
+      </w:r>
+    </w:p>
+    <w:p>
+      <w:r>
+        <w:t>L6 = [ 'vazio', 'vazio', 'vazio', 'vazio', 'vazio', 'vazio', 'vazio'],</w:t>
+      </w:r>
+    </w:p>
+    <w:p>
+      <w:r>
+        <w:t>Tabuleiro</w:t>
+      </w:r>
+      <w:r>
+        <w:t xml:space="preserve"> = [L0, L1, L2, L3, L4, L5, L6].</w:t>
+      </w:r>
+    </w:p>
+    <w:p/>
+    <w:p>
+      <w:pPr>
+        <w:pStyle w:val="Title"/>
+        <w:rPr>
+          <w:b/>
+          <w:sz w:val="52"/>
+          <w:szCs w:val="52"/>
+        </w:rPr>
+      </w:pPr>
+      <w:r>
+        <w:rPr>
+          <w:b/>
+          <w:sz w:val="52"/>
+          <w:szCs w:val="52"/>
+        </w:rPr>
+        <w:lastRenderedPageBreak/>
+        <w:t>Visualização do tabuleiro</w:t>
+      </w:r>
+    </w:p>
+    <w:p/>
+    <w:p/>
+    <w:p>
+      <w:r>
+        <w:t>imprimeTabuleiro([Cabeca | Cauda], X, Tamanho</w:t>
+      </w:r>
+      <w:r>
+        <w:t>):-</w:t>
+      </w:r>
+    </w:p>
+    <w:p>
+      <w:r>
+        <w:tab/>
+        <w:t>X &lt; Tamanho</w:t>
+      </w:r>
+      <w:r>
+        <w:t>,</w:t>
+      </w:r>
+    </w:p>
+    <w:p>
+      <w:r>
+        <w:tab/>
+        <w:t>imprimeNCol(X, 0, Tamanho</w:t>
+      </w:r>
+      <w:r>
+        <w:t>),</w:t>
+      </w:r>
+    </w:p>
+    <w:p>
+      <w:r>
+        <w:tab/>
+        <w:t>imprimeLinha(Cabeca, X, 0, Tamanho</w:t>
+      </w:r>
+      <w:r>
+        <w:t>),</w:t>
+      </w:r>
+    </w:p>
+    <w:p>
+      <w:r>
+        <w:tab/>
+        <w:t>imprimeSeparador(-1, Tamanho</w:t>
+      </w:r>
+      <w:r>
+        <w:t xml:space="preserve">), </w:t>
+      </w:r>
+      <w:r>
+        <w:rPr>
+          <w:color w:val="7F7F7F" w:themeColor="text1" w:themeTint="80"/>
+        </w:rPr>
+        <w:t xml:space="preserve">%--desde o indice -1, para cobrir os numeros das linhas--% </w:t>
+      </w:r>
+    </w:p>
+    <w:p>
+      <w:r>
+        <w:tab/>
+        <w:t>X1 is X + 1,</w:t>
+      </w:r>
+    </w:p>
+    <w:p>
+      <w:r>
+        <w:tab/>
+        <w:t>imprimeTabuleiro(Cauda, X1, Tamanho</w:t>
+      </w:r>
+      <w:r>
+        <w:t>).</w:t>
+      </w:r>
+    </w:p>
+    <w:p/>
+    <w:p>
+      <w:pPr>
+        <w:ind w:firstLine="720"/>
+      </w:pPr>
+      <w:r>
+        <w:t>Este será um possível predicado para imprimir o tabuleiro de jogo, e um dos outputs esperados seria o con</w:t>
+      </w:r>
+      <w:r>
+        <w:t>teúdo apresentado na Figura 6</w:t>
+      </w:r>
+      <w:bookmarkStart w:id="1" w:name="_GoBack"/>
+      <w:bookmarkEnd w:id="1"/>
+      <w:r>
+        <w:t>.</w:t>
+      </w:r>
+    </w:p>
+    <w:p/>
+    <w:p/>
+    <w:p>
+      <w:pPr>
+        <w:pStyle w:val="Title"/>
+        <w:rPr>
+          <w:b/>
+          <w:sz w:val="52"/>
+          <w:szCs w:val="52"/>
+        </w:rPr>
+      </w:pPr>
+      <w:r>
+        <w:rPr>
+          <w:b/>
+          <w:sz w:val="52"/>
+          <w:szCs w:val="52"/>
+        </w:rPr>
+        <w:t>Movimentos</w:t>
+      </w:r>
+    </w:p>
+    <w:p/>
+    <w:p>
+      <w:r>
+        <w:tab/>
+      </w:r>
+      <w:r>
+        <w:t>Os movimentos possíveis neste jogo já foram enumerados e descritos acima na descriçã</w:t>
+      </w:r>
+      <w:r>
+        <w:t>o do jogo, como tal estes seriam</w:t>
+      </w:r>
+      <w:r>
+        <w:t xml:space="preserve"> os possíveis predicados:</w:t>
+      </w:r>
+    </w:p>
+    <w:p/>
+    <w:p>
+      <w:pPr>
+        <w:rPr>
+          <w:b/>
+          <w:sz w:val="28"/>
+          <w:szCs w:val="28"/>
+        </w:rPr>
+      </w:pPr>
+    </w:p>
+    <w:p>
+      <w:pPr>
+        <w:rPr>
+          <w:b/>
+          <w:sz w:val="28"/>
+          <w:szCs w:val="28"/>
+        </w:rPr>
+      </w:pPr>
+      <w:r>
+        <w:rPr>
+          <w:b/>
+          <w:sz w:val="28"/>
+          <w:szCs w:val="28"/>
+        </w:rPr>
+        <w:t>p</w:t>
+      </w:r>
+      <w:r>
+        <w:rPr>
+          <w:b/>
+          <w:sz w:val="28"/>
+          <w:szCs w:val="28"/>
+        </w:rPr>
+        <w:t>assa</w:t>
+      </w:r>
+      <w:r>
+        <w:rPr>
+          <w:b/>
+          <w:sz w:val="28"/>
+          <w:szCs w:val="28"/>
+        </w:rPr>
+        <w:t>.</w:t>
+      </w:r>
+    </w:p>
+    <w:p>
+      <w:pPr>
+        <w:rPr>
+          <w:b/>
+          <w:sz w:val="28"/>
+          <w:szCs w:val="28"/>
+        </w:rPr>
+      </w:pPr>
+      <w:r>
+        <w:rPr>
+          <w:b/>
+          <w:sz w:val="28"/>
+          <w:szCs w:val="28"/>
+        </w:rPr>
+        <w:t>remove</w:t>
+      </w:r>
+      <w:r>
+        <w:rPr>
+          <w:b/>
+          <w:sz w:val="28"/>
+          <w:szCs w:val="28"/>
+        </w:rPr>
+        <w:t>Casa</w:t>
+      </w:r>
+      <w:r>
+        <w:rPr>
+          <w:b/>
+          <w:sz w:val="28"/>
+          <w:szCs w:val="28"/>
+        </w:rPr>
+        <w:t>(Linha, Coluna, Tabuleiro).</w:t>
+      </w:r>
+    </w:p>
+    <w:p>
+      <w:pPr>
+        <w:rPr>
+          <w:b/>
+          <w:sz w:val="28"/>
+          <w:szCs w:val="28"/>
+        </w:rPr>
+      </w:pPr>
+      <w:r>
+        <w:rPr>
+          <w:b/>
+          <w:sz w:val="28"/>
+          <w:szCs w:val="28"/>
+        </w:rPr>
+        <w:t>moveCasa</w:t>
+      </w:r>
+      <w:r>
+        <w:rPr>
+          <w:b/>
+          <w:sz w:val="28"/>
+          <w:szCs w:val="28"/>
+        </w:rPr>
+        <w:t>(Linha, Coluna, LinhaDest, ColunaDest, Tabuleiro)</w:t>
+      </w:r>
+      <w:r>
+        <w:rPr>
+          <w:b/>
+          <w:sz w:val="28"/>
+          <w:szCs w:val="28"/>
+        </w:rPr>
+        <w:t>.</w:t>
+      </w:r>
+    </w:p>
+    <w:p>
+      <w:pPr>
+        <w:rPr>
+          <w:b/>
+          <w:sz w:val="28"/>
+          <w:szCs w:val="28"/>
+        </w:rPr>
+      </w:pPr>
+      <w:r>
+        <w:rPr>
+          <w:b/>
+          <w:sz w:val="28"/>
+          <w:szCs w:val="28"/>
+        </w:rPr>
+        <w:t>move</w:t>
+      </w:r>
+      <w:r>
+        <w:rPr>
+          <w:b/>
+          <w:sz w:val="28"/>
+          <w:szCs w:val="28"/>
+        </w:rPr>
+        <w:t>Torre</w:t>
+      </w:r>
+      <w:r>
+        <w:rPr>
+          <w:b/>
+          <w:sz w:val="28"/>
+          <w:szCs w:val="28"/>
+        </w:rPr>
+        <w:t>(</w:t>
+      </w:r>
+      <w:r>
+        <w:rPr>
+          <w:b/>
+          <w:sz w:val="28"/>
+          <w:szCs w:val="28"/>
+        </w:rPr>
+        <w:t>Linha, Coluna</w:t>
+      </w:r>
+      <w:r>
+        <w:rPr>
+          <w:b/>
+          <w:sz w:val="28"/>
+          <w:szCs w:val="28"/>
+        </w:rPr>
+        <w:t>, LinhaDest, ColunaDest,</w:t>
+      </w:r>
+      <w:r>
+        <w:rPr>
+          <w:b/>
+          <w:sz w:val="28"/>
+          <w:szCs w:val="28"/>
+        </w:rPr>
+        <w:t xml:space="preserve"> Tabuleiro).</w:t>
+      </w:r>
+    </w:p>
+    <w:p>
+      <w:pPr>
+        <w:rPr>
+          <w:b/>
+          <w:sz w:val="28"/>
+          <w:szCs w:val="28"/>
+        </w:rPr>
+      </w:pPr>
+    </w:p>
     <w:p/>
     <w:p/>
     <w:sectPr>
@@ -5014,7 +6221,7 @@
 </file>
 
 <file path=customXml/itemProps1.xml><?xml version="1.0" encoding="utf-8"?>
-<ds:datastoreItem xmlns:ds="http://schemas.openxmlformats.org/officeDocument/2006/customXml" ds:itemID="{2FC05436-97D0-42AE-A23A-624FD5EEA710}">
+<ds:datastoreItem xmlns:ds="http://schemas.openxmlformats.org/officeDocument/2006/customXml" ds:itemID="{421DB324-D1B6-4FF5-864C-C917AEC3712E}">
   <ds:schemaRefs>
     <ds:schemaRef ds:uri="http://schemas.openxmlformats.org/officeDocument/2006/bibliography"/>
   </ds:schemaRefs>

</xml_diff>